<commit_message>
Starting on "Answering questions" and "Finding Mistakes"
Two additional modules to generate worksheets.
</commit_message>
<xml_diff>
--- a/Verbs_2019-01-18.docx
+++ b/Verbs_2019-01-18.docx
@@ -4,7 +4,7 @@
   <w:body>
     <w:p>
       <w:pPr>
-        <w:pStyle w:val="Title"/>
+        <w:pStyle w:val="HeadingSt"/>
       </w:pPr>
       <w:r>
         <w:t>Verbs</w:t>
@@ -12,7 +12,7 @@
     </w:p>
     <w:p>
       <w:pPr>
-        <w:pStyle w:val="Heading1"/>
+        <w:pStyle w:val="Heading2"/>
       </w:pPr>
       <w:r>
         <w:t>Fill in the blanks with the correct verb.</w:t>
@@ -21,751 +21,551 @@
     <w:p>
       <w:pPr/>
       <w:r>
-        <w:t xml:space="preserve">1. There are not any salty </w:t>
+        <w:t>1. Are there any small furnaces?</w:t>
       </w:r>
+    </w:p>
+    <w:p>
       <w:r>
-        <w:rPr>
-          <w:rFonts w:ascii="Comic Sans" w:hAnsi="Comic Sans"/>
-        </w:rPr>
-        <w:t>______________</w:t>
-      </w:r>
-      <w:r>
-        <w:t>(kumquat).</w:t>
+        <w:t>________________________________________________</w:t>
       </w:r>
     </w:p>
     <w:p>
       <w:pPr/>
       <w:r>
-        <w:t xml:space="preserve">2. You put on four large </w:t>
+        <w:t>2. Are there any tiny durians?</w:t>
       </w:r>
+    </w:p>
+    <w:p>
       <w:r>
-        <w:rPr>
-          <w:rFonts w:ascii="Comic Sans" w:hAnsi="Comic Sans"/>
-        </w:rPr>
-        <w:t>______________</w:t>
-      </w:r>
-      <w:r>
-        <w:t>(cap).</w:t>
+        <w:t>________________________________________________</w:t>
       </w:r>
     </w:p>
     <w:p>
       <w:pPr/>
       <w:r>
-        <w:t xml:space="preserve">3. George, Danny, and Bernice bite one disgusting </w:t>
+        <w:t>3. Are there any new handbags?</w:t>
       </w:r>
+    </w:p>
+    <w:p>
       <w:r>
-        <w:rPr>
-          <w:rFonts w:ascii="Comic Sans" w:hAnsi="Comic Sans"/>
-        </w:rPr>
-        <w:t>______________</w:t>
-      </w:r>
-      <w:r>
-        <w:t>(peach).</w:t>
+        <w:t>________________________________________________</w:t>
       </w:r>
     </w:p>
     <w:p>
       <w:pPr/>
       <w:r>
-        <w:t xml:space="preserve">4. Are there any mint </w:t>
+        <w:t>4. Are there any old jumpers?</w:t>
       </w:r>
+    </w:p>
+    <w:p>
       <w:r>
-        <w:rPr>
-          <w:rFonts w:ascii="Comic Sans" w:hAnsi="Comic Sans"/>
-        </w:rPr>
-        <w:t>______________</w:t>
-      </w:r>
-      <w:r>
-        <w:t>(hawaiian shirt)?</w:t>
+        <w:t>________________________________________________</w:t>
       </w:r>
     </w:p>
     <w:p>
       <w:pPr/>
       <w:r>
-        <w:t xml:space="preserve">5. Is there a small </w:t>
+        <w:t>5. Are there any pink currents?</w:t>
       </w:r>
+    </w:p>
+    <w:p>
       <w:r>
-        <w:rPr>
-          <w:rFonts w:ascii="Comic Sans" w:hAnsi="Comic Sans"/>
-        </w:rPr>
-        <w:t>______________</w:t>
-      </w:r>
-      <w:r>
-        <w:t>(scarf)?</w:t>
+        <w:t>________________________________________________</w:t>
       </w:r>
     </w:p>
     <w:p>
       <w:pPr/>
       <w:r>
-        <w:t xml:space="preserve">6. There is not a gross </w:t>
+        <w:t>6. Are there any red oranges?</w:t>
       </w:r>
+    </w:p>
+    <w:p>
       <w:r>
-        <w:rPr>
-          <w:rFonts w:ascii="Comic Sans" w:hAnsi="Comic Sans"/>
-        </w:rPr>
-        <w:t>______________</w:t>
-      </w:r>
-      <w:r>
-        <w:t>(pomegranate).</w:t>
+        <w:t>________________________________________________</w:t>
       </w:r>
     </w:p>
     <w:p>
       <w:pPr/>
       <w:r>
-        <w:t xml:space="preserve">7. They cut three large </w:t>
+        <w:t>7. Are there any old jumpers?</w:t>
       </w:r>
+    </w:p>
+    <w:p>
       <w:r>
-        <w:rPr>
-          <w:rFonts w:ascii="Comic Sans" w:hAnsi="Comic Sans"/>
-        </w:rPr>
-        <w:t>______________</w:t>
-      </w:r>
-      <w:r>
-        <w:t>(banana).</w:t>
+        <w:t>________________________________________________</w:t>
       </w:r>
     </w:p>
     <w:p>
       <w:pPr/>
       <w:r>
-        <w:t xml:space="preserve">8. Are there any large </w:t>
+        <w:t>8. Are there any tasty currents?</w:t>
       </w:r>
+    </w:p>
+    <w:p>
       <w:r>
-        <w:rPr>
-          <w:rFonts w:ascii="Comic Sans" w:hAnsi="Comic Sans"/>
-        </w:rPr>
-        <w:t>______________</w:t>
-      </w:r>
-      <w:r>
-        <w:t>(trench coat)?</w:t>
+        <w:t>________________________________________________</w:t>
       </w:r>
     </w:p>
     <w:p>
       <w:pPr/>
       <w:r>
-        <w:t xml:space="preserve">9. She holds seven mint </w:t>
+        <w:t>9. Are there any brown mitten?</w:t>
       </w:r>
+    </w:p>
+    <w:p>
       <w:r>
-        <w:rPr>
-          <w:rFonts w:ascii="Comic Sans" w:hAnsi="Comic Sans"/>
-        </w:rPr>
-        <w:t>______________</w:t>
-      </w:r>
-      <w:r>
-        <w:t>(dress).</w:t>
+        <w:t>________________________________________________</w:t>
       </w:r>
     </w:p>
     <w:p>
       <w:pPr/>
       <w:r>
-        <w:t xml:space="preserve">10. It drinks one tiny </w:t>
+        <w:t>10. Are there any small swim suits?</w:t>
       </w:r>
+    </w:p>
+    <w:p>
       <w:r>
-        <w:rPr>
-          <w:rFonts w:ascii="Comic Sans" w:hAnsi="Comic Sans"/>
-        </w:rPr>
-        <w:t>______________</w:t>
-      </w:r>
-      <w:r>
-        <w:t>(pomegranate).</w:t>
+        <w:t>________________________________________________</w:t>
       </w:r>
     </w:p>
     <w:p>
       <w:pPr/>
       <w:r>
-        <w:t xml:space="preserve">11. William, Benson, and Olivia chew one disgusting </w:t>
+        <w:t>11. Are there any small dragon fruits?</w:t>
       </w:r>
+    </w:p>
+    <w:p>
       <w:r>
-        <w:rPr>
-          <w:rFonts w:ascii="Comic Sans" w:hAnsi="Comic Sans"/>
-        </w:rPr>
-        <w:t>______________</w:t>
-      </w:r>
-      <w:r>
-        <w:t>(blackberry).</w:t>
+        <w:t>________________________________________________</w:t>
       </w:r>
     </w:p>
     <w:p>
       <w:pPr/>
       <w:r>
-        <w:t xml:space="preserve">12. There are three small </w:t>
+        <w:t>12. Are there any new calculators?</w:t>
       </w:r>
+    </w:p>
+    <w:p>
       <w:r>
-        <w:rPr>
-          <w:rFonts w:ascii="Comic Sans" w:hAnsi="Comic Sans"/>
-        </w:rPr>
-        <w:t>______________</w:t>
-      </w:r>
-      <w:r>
-        <w:t>(guava).</w:t>
+        <w:t>________________________________________________</w:t>
       </w:r>
     </w:p>
     <w:p>
       <w:pPr/>
       <w:r>
-        <w:t xml:space="preserve">13. There are not any red </w:t>
+        <w:t>13. Are there any navy hoodies?</w:t>
       </w:r>
+    </w:p>
+    <w:p>
       <w:r>
-        <w:rPr>
-          <w:rFonts w:ascii="Comic Sans" w:hAnsi="Comic Sans"/>
-        </w:rPr>
-        <w:t>______________</w:t>
-      </w:r>
-      <w:r>
-        <w:t>(melon).</w:t>
+        <w:t>________________________________________________</w:t>
       </w:r>
     </w:p>
     <w:p>
       <w:pPr/>
       <w:r>
-        <w:t xml:space="preserve">14. You touch seven used </w:t>
+        <w:t>14. Are there any large ovens?</w:t>
       </w:r>
+    </w:p>
+    <w:p>
       <w:r>
-        <w:rPr>
-          <w:rFonts w:ascii="Comic Sans" w:hAnsi="Comic Sans"/>
-        </w:rPr>
-        <w:t>______________</w:t>
-      </w:r>
-      <w:r>
-        <w:t>(barbecue grill).</w:t>
+        <w:t>________________________________________________</w:t>
       </w:r>
     </w:p>
     <w:p>
       <w:pPr/>
       <w:r>
-        <w:t xml:space="preserve">15. There are not any dark </w:t>
+        <w:t>15. Are there any small hot plates?</w:t>
       </w:r>
+    </w:p>
+    <w:p>
       <w:r>
-        <w:rPr>
-          <w:rFonts w:ascii="Comic Sans" w:hAnsi="Comic Sans"/>
-        </w:rPr>
-        <w:t>______________</w:t>
-      </w:r>
-      <w:r>
-        <w:t>(trench coat).</w:t>
+        <w:t>________________________________________________</w:t>
       </w:r>
     </w:p>
     <w:p>
       <w:pPr/>
       <w:r>
-        <w:t xml:space="preserve">16. Are there any used </w:t>
+        <w:t>16. Are there any sweet lychees?</w:t>
       </w:r>
+    </w:p>
+    <w:p>
       <w:r>
-        <w:rPr>
-          <w:rFonts w:ascii="Comic Sans" w:hAnsi="Comic Sans"/>
-        </w:rPr>
-        <w:t>______________</w:t>
-      </w:r>
-      <w:r>
-        <w:t>(handbag)?</w:t>
+        <w:t>________________________________________________</w:t>
       </w:r>
     </w:p>
     <w:p>
       <w:pPr/>
       <w:r>
-        <w:t xml:space="preserve">17. Anna and Peter carry seven huge </w:t>
+        <w:t>17. Are there any large vests?</w:t>
       </w:r>
+    </w:p>
+    <w:p>
       <w:r>
-        <w:rPr>
-          <w:rFonts w:ascii="Comic Sans" w:hAnsi="Comic Sans"/>
-        </w:rPr>
-        <w:t>______________</w:t>
-      </w:r>
-      <w:r>
-        <w:t>(straw hat).</w:t>
+        <w:t>________________________________________________</w:t>
       </w:r>
     </w:p>
     <w:p>
       <w:pPr/>
       <w:r>
-        <w:t xml:space="preserve">18. Reese, Stephanie, and Hans cut six yellow </w:t>
+        <w:t>18. Is there a golden trench coat?</w:t>
       </w:r>
+    </w:p>
+    <w:p>
       <w:r>
-        <w:rPr>
-          <w:rFonts w:ascii="Comic Sans" w:hAnsi="Comic Sans"/>
-        </w:rPr>
-        <w:t>______________</w:t>
-      </w:r>
-      <w:r>
-        <w:t>(cantaloupe).</w:t>
+        <w:t>________________________________________________</w:t>
       </w:r>
     </w:p>
     <w:p>
       <w:pPr/>
       <w:r>
-        <w:t xml:space="preserve">19. Are there any small </w:t>
+        <w:t>19. Are there any navy scarves?</w:t>
       </w:r>
+    </w:p>
+    <w:p>
       <w:r>
-        <w:rPr>
-          <w:rFonts w:ascii="Comic Sans" w:hAnsi="Comic Sans"/>
-        </w:rPr>
-        <w:t>______________</w:t>
-      </w:r>
-      <w:r>
-        <w:t>(garbage disposal)?</w:t>
+        <w:t>________________________________________________</w:t>
       </w:r>
     </w:p>
     <w:p>
       <w:pPr/>
       <w:r>
-        <w:t xml:space="preserve">20. Are there any old </w:t>
+        <w:t>20. Are there any salty limes?</w:t>
       </w:r>
+    </w:p>
+    <w:p>
       <w:r>
-        <w:rPr>
-          <w:rFonts w:ascii="Comic Sans" w:hAnsi="Comic Sans"/>
-        </w:rPr>
-        <w:t>______________</w:t>
-      </w:r>
-      <w:r>
-        <w:t>(hoodie)?</w:t>
+        <w:t>________________________________________________</w:t>
       </w:r>
     </w:p>
     <w:p>
       <w:pPr/>
       <w:r>
-        <w:t xml:space="preserve">21. She taps seven silver </w:t>
+        <w:t>21. Are there any red blueberries?</w:t>
       </w:r>
+    </w:p>
+    <w:p>
       <w:r>
-        <w:rPr>
-          <w:rFonts w:ascii="Comic Sans" w:hAnsi="Comic Sans"/>
-        </w:rPr>
-        <w:t>______________</w:t>
-      </w:r>
-      <w:r>
-        <w:t>(printer).</w:t>
+        <w:t>________________________________________________</w:t>
       </w:r>
     </w:p>
     <w:p>
       <w:pPr/>
       <w:r>
-        <w:t xml:space="preserve">22. I make one huge </w:t>
+        <w:t>22. Are there any tiny handbags?</w:t>
       </w:r>
+    </w:p>
+    <w:p>
       <w:r>
-        <w:rPr>
-          <w:rFonts w:ascii="Comic Sans" w:hAnsi="Comic Sans"/>
-        </w:rPr>
-        <w:t>______________</w:t>
-      </w:r>
-      <w:r>
-        <w:t>(cap).</w:t>
+        <w:t>________________________________________________</w:t>
       </w:r>
     </w:p>
     <w:p>
       <w:pPr/>
       <w:r>
-        <w:t xml:space="preserve">23. There are not any yummy </w:t>
+        <w:t>23. Are there any large video game machines?</w:t>
       </w:r>
+    </w:p>
+    <w:p>
       <w:r>
-        <w:rPr>
-          <w:rFonts w:ascii="Comic Sans" w:hAnsi="Comic Sans"/>
-        </w:rPr>
-        <w:t>______________</w:t>
-      </w:r>
-      <w:r>
-        <w:t>(blueberry).</w:t>
+        <w:t>________________________________________________</w:t>
       </w:r>
     </w:p>
     <w:p>
       <w:pPr/>
       <w:r>
-        <w:t xml:space="preserve">24. There are six large </w:t>
+        <w:t>24. Are there any small grapefruits?</w:t>
       </w:r>
+    </w:p>
+    <w:p>
       <w:r>
-        <w:rPr>
-          <w:rFonts w:ascii="Comic Sans" w:hAnsi="Comic Sans"/>
-        </w:rPr>
-        <w:t>______________</w:t>
-      </w:r>
-      <w:r>
-        <w:t>(peach).</w:t>
+        <w:t>________________________________________________</w:t>
       </w:r>
     </w:p>
     <w:p>
       <w:pPr/>
       <w:r>
-        <w:t xml:space="preserve">25. I eat six pink </w:t>
+        <w:t>25. Are there any broken humidifiers?</w:t>
       </w:r>
+    </w:p>
+    <w:p>
       <w:r>
-        <w:rPr>
-          <w:rFonts w:ascii="Comic Sans" w:hAnsi="Comic Sans"/>
-        </w:rPr>
-        <w:t>______________</w:t>
-      </w:r>
-      <w:r>
-        <w:t>(lemon).</w:t>
+        <w:t>________________________________________________</w:t>
       </w:r>
     </w:p>
     <w:p>
       <w:pPr/>
       <w:r>
-        <w:t xml:space="preserve">26. Are there any huge </w:t>
+        <w:t>26. Are there any gross plums?</w:t>
       </w:r>
+    </w:p>
+    <w:p>
       <w:r>
-        <w:rPr>
-          <w:rFonts w:ascii="Comic Sans" w:hAnsi="Comic Sans"/>
-        </w:rPr>
-        <w:t>______________</w:t>
-      </w:r>
-      <w:r>
-        <w:t>(kumquat)?</w:t>
+        <w:t>________________________________________________</w:t>
       </w:r>
     </w:p>
     <w:p>
       <w:pPr/>
       <w:r>
-        <w:t xml:space="preserve">27. There are not any yummy </w:t>
+        <w:t>27. Are there any small grapes?</w:t>
       </w:r>
+    </w:p>
+    <w:p>
       <w:r>
-        <w:rPr>
-          <w:rFonts w:ascii="Comic Sans" w:hAnsi="Comic Sans"/>
-        </w:rPr>
-        <w:t>______________</w:t>
-      </w:r>
-      <w:r>
-        <w:t>(blueberry).</w:t>
+        <w:t>________________________________________________</w:t>
       </w:r>
     </w:p>
     <w:p>
       <w:pPr/>
       <w:r>
-        <w:t xml:space="preserve">28. There are four small </w:t>
+        <w:t>28. Are there any tiny grapes?</w:t>
       </w:r>
+    </w:p>
+    <w:p>
       <w:r>
-        <w:rPr>
-          <w:rFonts w:ascii="Comic Sans" w:hAnsi="Comic Sans"/>
-        </w:rPr>
-        <w:t>______________</w:t>
-      </w:r>
-      <w:r>
-        <w:t>(pineapple).</w:t>
+        <w:t>________________________________________________</w:t>
       </w:r>
     </w:p>
     <w:p>
       <w:pPr/>
       <w:r>
-        <w:t xml:space="preserve">29. There are not any huge </w:t>
+        <w:t>29. Is there a red durian?</w:t>
       </w:r>
+    </w:p>
+    <w:p>
       <w:r>
-        <w:rPr>
-          <w:rFonts w:ascii="Comic Sans" w:hAnsi="Comic Sans"/>
-        </w:rPr>
-        <w:t>______________</w:t>
-      </w:r>
-      <w:r>
-        <w:t>(coffee grinder).</w:t>
+        <w:t>________________________________________________</w:t>
       </w:r>
     </w:p>
     <w:p>
       <w:pPr/>
       <w:r>
-        <w:t xml:space="preserve">30. Are there any red </w:t>
+        <w:t>30. Are there any salty lemons?</w:t>
       </w:r>
+    </w:p>
+    <w:p>
       <w:r>
-        <w:rPr>
-          <w:rFonts w:ascii="Comic Sans" w:hAnsi="Comic Sans"/>
-        </w:rPr>
-        <w:t>______________</w:t>
-      </w:r>
-      <w:r>
-        <w:t>(pineapple)?</w:t>
+        <w:t>________________________________________________</w:t>
       </w:r>
     </w:p>
     <w:p>
       <w:pPr/>
       <w:r>
-        <w:t xml:space="preserve">31. Is there a old </w:t>
+        <w:t>31. Are there any tiny plums?</w:t>
       </w:r>
+    </w:p>
+    <w:p>
       <w:r>
-        <w:rPr>
-          <w:rFonts w:ascii="Comic Sans" w:hAnsi="Comic Sans"/>
-        </w:rPr>
-        <w:t>______________</w:t>
-      </w:r>
-      <w:r>
-        <w:t>(polo shirt)?</w:t>
+        <w:t>________________________________________________</w:t>
       </w:r>
     </w:p>
     <w:p>
       <w:pPr/>
       <w:r>
-        <w:t xml:space="preserve">32. Elaine taps seven broken </w:t>
+        <w:t>32. Are there any white freezers?</w:t>
       </w:r>
+    </w:p>
+    <w:p>
       <w:r>
-        <w:rPr>
-          <w:rFonts w:ascii="Comic Sans" w:hAnsi="Comic Sans"/>
-        </w:rPr>
-        <w:t>______________</w:t>
-      </w:r>
-      <w:r>
-        <w:t>(laptop).</w:t>
+        <w:t>________________________________________________</w:t>
       </w:r>
     </w:p>
     <w:p>
       <w:pPr/>
       <w:r>
-        <w:t xml:space="preserve">33. Abby licks seven delicious </w:t>
+        <w:t>33. Are there any old scarves?</w:t>
       </w:r>
+    </w:p>
+    <w:p>
       <w:r>
-        <w:rPr>
-          <w:rFonts w:ascii="Comic Sans" w:hAnsi="Comic Sans"/>
-        </w:rPr>
-        <w:t>______________</w:t>
-      </w:r>
-      <w:r>
-        <w:t>(melon).</w:t>
+        <w:t>________________________________________________</w:t>
       </w:r>
     </w:p>
     <w:p>
       <w:pPr/>
       <w:r>
-        <w:t xml:space="preserve">34. There are not any red </w:t>
+        <w:t>34. Are there any orange berries?</w:t>
       </w:r>
+    </w:p>
+    <w:p>
       <w:r>
-        <w:rPr>
-          <w:rFonts w:ascii="Comic Sans" w:hAnsi="Comic Sans"/>
-        </w:rPr>
-        <w:t>______________</w:t>
-      </w:r>
-      <w:r>
-        <w:t>(berry).</w:t>
+        <w:t>________________________________________________</w:t>
       </w:r>
     </w:p>
     <w:p>
       <w:pPr/>
       <w:r>
-        <w:t xml:space="preserve">35. There are not any green </w:t>
+        <w:t>35. Are there any brown hoodies?</w:t>
       </w:r>
+    </w:p>
+    <w:p>
       <w:r>
-        <w:rPr>
-          <w:rFonts w:ascii="Comic Sans" w:hAnsi="Comic Sans"/>
-        </w:rPr>
-        <w:t>______________</w:t>
-      </w:r>
-      <w:r>
-        <w:t>(berry).</w:t>
+        <w:t>________________________________________________</w:t>
       </w:r>
     </w:p>
     <w:p>
       <w:pPr/>
       <w:r>
-        <w:t xml:space="preserve">36. Elaine, Reese, and Bob cut seven delicious </w:t>
+        <w:t>36. Are there any huge guavas?</w:t>
       </w:r>
+    </w:p>
+    <w:p>
       <w:r>
-        <w:rPr>
-          <w:rFonts w:ascii="Comic Sans" w:hAnsi="Comic Sans"/>
-        </w:rPr>
-        <w:t>______________</w:t>
-      </w:r>
-      <w:r>
-        <w:t>(blueberry).</w:t>
+        <w:t>________________________________________________</w:t>
       </w:r>
     </w:p>
     <w:p>
       <w:pPr/>
       <w:r>
-        <w:t xml:space="preserve">37. Lambo bites five disgusting </w:t>
+        <w:t>37. Are there any black toasters?</w:t>
       </w:r>
+    </w:p>
+    <w:p>
       <w:r>
-        <w:rPr>
-          <w:rFonts w:ascii="Comic Sans" w:hAnsi="Comic Sans"/>
-        </w:rPr>
-        <w:t>______________</w:t>
-      </w:r>
-      <w:r>
-        <w:t>(star fruit).</w:t>
+        <w:t>________________________________________________</w:t>
       </w:r>
     </w:p>
     <w:p>
       <w:pPr/>
       <w:r>
-        <w:t xml:space="preserve">38. I hold six huge </w:t>
+        <w:t>38. Are there any white grapes?</w:t>
       </w:r>
+    </w:p>
+    <w:p>
       <w:r>
-        <w:rPr>
-          <w:rFonts w:ascii="Comic Sans" w:hAnsi="Comic Sans"/>
-        </w:rPr>
-        <w:t>______________</w:t>
-      </w:r>
-      <w:r>
-        <w:t>(polo shirt).</w:t>
+        <w:t>________________________________________________</w:t>
       </w:r>
     </w:p>
     <w:p>
       <w:pPr/>
       <w:r>
-        <w:t xml:space="preserve">39. Are there any small </w:t>
+        <w:t>39. Are there any dark swim suits?</w:t>
       </w:r>
+    </w:p>
+    <w:p>
       <w:r>
-        <w:rPr>
-          <w:rFonts w:ascii="Comic Sans" w:hAnsi="Comic Sans"/>
-        </w:rPr>
-        <w:t>______________</w:t>
-      </w:r>
-      <w:r>
-        <w:t>(plum)?</w:t>
+        <w:t>________________________________________________</w:t>
       </w:r>
     </w:p>
     <w:p>
       <w:pPr/>
       <w:r>
-        <w:t xml:space="preserve">40. Peter and Tess touch one new </w:t>
+        <w:t>40. Are there any new cameras?</w:t>
       </w:r>
+    </w:p>
+    <w:p>
       <w:r>
-        <w:rPr>
-          <w:rFonts w:ascii="Comic Sans" w:hAnsi="Comic Sans"/>
-        </w:rPr>
-        <w:t>______________</w:t>
-      </w:r>
-      <w:r>
-        <w:t>(stapler).</w:t>
+        <w:t>________________________________________________</w:t>
       </w:r>
     </w:p>
     <w:p>
       <w:pPr/>
       <w:r>
-        <w:t xml:space="preserve">41. Peter, Benson, and William eat one huge </w:t>
+        <w:t>41. Are there any patchy sock?</w:t>
       </w:r>
+    </w:p>
+    <w:p>
       <w:r>
-        <w:rPr>
-          <w:rFonts w:ascii="Comic Sans" w:hAnsi="Comic Sans"/>
-        </w:rPr>
-        <w:t>______________</w:t>
-      </w:r>
-      <w:r>
-        <w:t>(cranberry).</w:t>
+        <w:t>________________________________________________</w:t>
       </w:r>
     </w:p>
     <w:p>
       <w:pPr/>
       <w:r>
-        <w:t xml:space="preserve">42. It carries five maroon </w:t>
+        <w:t>42. Is there a large pineapple?</w:t>
       </w:r>
+    </w:p>
+    <w:p>
       <w:r>
-        <w:rPr>
-          <w:rFonts w:ascii="Comic Sans" w:hAnsi="Comic Sans"/>
-        </w:rPr>
-        <w:t>______________</w:t>
-      </w:r>
-      <w:r>
-        <w:t>(winter coat).</w:t>
+        <w:t>________________________________________________</w:t>
       </w:r>
     </w:p>
     <w:p>
       <w:pPr/>
       <w:r>
-        <w:t xml:space="preserve">43. There are five huge </w:t>
+        <w:t>43. Are there any huge straw hats?</w:t>
       </w:r>
+    </w:p>
+    <w:p>
       <w:r>
-        <w:rPr>
-          <w:rFonts w:ascii="Comic Sans" w:hAnsi="Comic Sans"/>
-        </w:rPr>
-        <w:t>______________</w:t>
-      </w:r>
-      <w:r>
-        <w:t>(dragon fruit).</w:t>
+        <w:t>________________________________________________</w:t>
       </w:r>
     </w:p>
     <w:p>
       <w:pPr/>
       <w:r>
-        <w:t xml:space="preserve">44. There are not any salty </w:t>
+        <w:t>44. Are there any small irons?</w:t>
       </w:r>
+    </w:p>
+    <w:p>
       <w:r>
-        <w:rPr>
-          <w:rFonts w:ascii="Comic Sans" w:hAnsi="Comic Sans"/>
-        </w:rPr>
-        <w:t>______________</w:t>
-      </w:r>
-      <w:r>
-        <w:t>(honeydew).</w:t>
+        <w:t>________________________________________________</w:t>
       </w:r>
     </w:p>
     <w:p>
       <w:pPr/>
       <w:r>
-        <w:t xml:space="preserve">45. Reese, Stephanie, and Stephen wear five large </w:t>
+        <w:t>45. Are there any disgusting durians?</w:t>
       </w:r>
+    </w:p>
+    <w:p>
       <w:r>
-        <w:rPr>
-          <w:rFonts w:ascii="Comic Sans" w:hAnsi="Comic Sans"/>
-        </w:rPr>
-        <w:t>______________</w:t>
-      </w:r>
-      <w:r>
-        <w:t>(dress).</w:t>
+        <w:t>________________________________________________</w:t>
       </w:r>
     </w:p>
     <w:p>
       <w:pPr/>
       <w:r>
-        <w:t xml:space="preserve">46. There are four tiny </w:t>
+        <w:t>46. Are there any orange limes?</w:t>
       </w:r>
+    </w:p>
+    <w:p>
       <w:r>
-        <w:rPr>
-          <w:rFonts w:ascii="Comic Sans" w:hAnsi="Comic Sans"/>
-        </w:rPr>
-        <w:t>______________</w:t>
-      </w:r>
-      <w:r>
-        <w:t>(jumper).</w:t>
+        <w:t>________________________________________________</w:t>
       </w:r>
     </w:p>
     <w:p>
       <w:pPr/>
       <w:r>
-        <w:t xml:space="preserve">47. Alice licks one sour </w:t>
+        <w:t>47. Are there any disgusting kumquats?</w:t>
       </w:r>
+    </w:p>
+    <w:p>
       <w:r>
-        <w:rPr>
-          <w:rFonts w:ascii="Comic Sans" w:hAnsi="Comic Sans"/>
-        </w:rPr>
-        <w:t>______________</w:t>
-      </w:r>
-      <w:r>
-        <w:t>(raisin).</w:t>
+        <w:t>________________________________________________</w:t>
       </w:r>
     </w:p>
     <w:p>
       <w:pPr/>
       <w:r>
-        <w:t xml:space="preserve">48. Are there any yummy </w:t>
+        <w:t>48. Are there any old clothes washers?</w:t>
       </w:r>
+    </w:p>
+    <w:p>
       <w:r>
-        <w:rPr>
-          <w:rFonts w:ascii="Comic Sans" w:hAnsi="Comic Sans"/>
-        </w:rPr>
-        <w:t>______________</w:t>
-      </w:r>
-      <w:r>
-        <w:t>(lime)?</w:t>
+        <w:t>________________________________________________</w:t>
       </w:r>
     </w:p>
     <w:p>
       <w:pPr/>
       <w:r>
-        <w:t xml:space="preserve">49. There are two white </w:t>
+        <w:t>49. Are there any small durians?</w:t>
       </w:r>
+    </w:p>
+    <w:p>
       <w:r>
-        <w:rPr>
-          <w:rFonts w:ascii="Comic Sans" w:hAnsi="Comic Sans"/>
-        </w:rPr>
-        <w:t>______________</w:t>
-      </w:r>
-      <w:r>
-        <w:t>(CD player).</w:t>
+        <w:t>________________________________________________</w:t>
       </w:r>
     </w:p>
     <w:p>
       <w:pPr/>
       <w:r>
-        <w:t xml:space="preserve">50. Misa and Phillip wear five huge </w:t>
+        <w:t>50. Are there any grey percolators?</w:t>
       </w:r>
+    </w:p>
+    <w:p>
       <w:r>
-        <w:rPr>
-          <w:rFonts w:ascii="Comic Sans" w:hAnsi="Comic Sans"/>
-        </w:rPr>
-        <w:t>______________</w:t>
-      </w:r>
-      <w:r>
-        <w:t>(winter coat).</w:t>
+        <w:t>________________________________________________</w:t>
       </w:r>
     </w:p>
     <w:p>
@@ -1147,7 +947,7 @@
     <w:qFormat/>
     <w:rsid w:val="00FC693F"/>
     <w:rPr>
-      <w:rFonts w:ascii="KG Neatly Printed Spaced" w:hAnsi="KG Neatly Printed Spaced"/>
+      <w:rFonts w:ascii="Architect" w:hAnsi="Architect"/>
       <w:sz w:val="36"/>
     </w:rPr>
   </w:style>
@@ -12788,6 +12588,14 @@
         <w:shd w:val="clear" w:color="auto" w:fill="FBCAA2" w:themeFill="accent6" w:themeFillTint="7F"/>
       </w:tcPr>
     </w:tblStylePr>
+  </w:style>
+  <w:style w:type="paragraph" w:customStyle="1" w:styleId="HeadingSt">
+    <w:name w:val="Heading St"/>
+    <w:basedOn w:val="Heading1"/>
+    <w:rPr>
+      <w:rFonts w:ascii="Janda Manatee Bubble" w:hAnsi="Janda Manatee Bubble"/>
+      <w:sz w:val="60"/>
+    </w:rPr>
   </w:style>
 </w:styles>
 </file>

</xml_diff>